<commit_message>
Added activity doc, tweaked intro doc and code
</commit_message>
<xml_diff>
--- a/ECE532_P1_introduction.docx
+++ b/ECE532_P1_introduction.docx
@@ -9,15 +9,82 @@
         <w:rPr>
           <w:b/>
           <w:bCs/>
+          <w:sz w:val="28"/>
+          <w:szCs w:val="28"/>
         </w:rPr>
       </w:pPr>
       <w:r>
         <w:rPr>
           <w:b/>
           <w:bCs/>
+          <w:sz w:val="28"/>
+          <w:szCs w:val="28"/>
         </w:rPr>
         <w:t>Introduction</w:t>
       </w:r>
+      <w:r>
+        <w:rPr>
+          <w:b/>
+          <w:bCs/>
+          <w:sz w:val="28"/>
+          <w:szCs w:val="28"/>
+        </w:rPr>
+        <w:t xml:space="preserve"> to </w:t>
+      </w:r>
+      <w:r>
+        <w:rPr>
+          <w:b/>
+          <w:bCs/>
+          <w:sz w:val="28"/>
+          <w:szCs w:val="28"/>
+        </w:rPr>
+        <w:t>A</w:t>
+      </w:r>
+      <w:r>
+        <w:rPr>
+          <w:b/>
+          <w:bCs/>
+          <w:sz w:val="28"/>
+          <w:szCs w:val="28"/>
+        </w:rPr>
+        <w:t xml:space="preserve">dditional </w:t>
+      </w:r>
+      <w:r>
+        <w:rPr>
+          <w:b/>
+          <w:bCs/>
+          <w:sz w:val="28"/>
+          <w:szCs w:val="28"/>
+        </w:rPr>
+        <w:t>C</w:t>
+      </w:r>
+      <w:r>
+        <w:rPr>
+          <w:b/>
+          <w:bCs/>
+          <w:sz w:val="28"/>
+          <w:szCs w:val="28"/>
+        </w:rPr>
+        <w:t xml:space="preserve">lustering </w:t>
+      </w:r>
+      <w:r>
+        <w:rPr>
+          <w:b/>
+          <w:bCs/>
+          <w:sz w:val="28"/>
+          <w:szCs w:val="28"/>
+        </w:rPr>
+        <w:t>A</w:t>
+      </w:r>
+      <w:r>
+        <w:rPr>
+          <w:b/>
+          <w:bCs/>
+          <w:sz w:val="28"/>
+          <w:szCs w:val="28"/>
+        </w:rPr>
+        <w:t>lgorithms</w:t>
+      </w:r>
     </w:p>
     <w:p>
       <w:pPr>
@@ -31,7 +98,12 @@
         <w:t>s</w:t>
       </w:r>
       <w:r>
-        <w:t xml:space="preserve"> and weaknesses of a few types of clustering algorithms. We will be looking in detail at:</w:t>
+        <w:t xml:space="preserve"> and weaknesses of a few types of clustering algorithms. We wil</w:t>
+      </w:r>
+      <w:bookmarkStart w:id="0" w:name="_GoBack"/>
+      <w:bookmarkEnd w:id="0"/>
+      <w:r>
+        <w:t>l be looking in detail at:</w:t>
       </w:r>
     </w:p>
     <w:p>
@@ -471,13 +543,7 @@
               <w:rPr>
                 <w:rFonts w:ascii="Cambria Math" w:hAnsi="Cambria Math"/>
               </w:rPr>
-              <m:t>j</m:t>
-            </m:r>
-            <m:r>
-              <w:rPr>
-                <w:rFonts w:ascii="Cambria Math" w:hAnsi="Cambria Math"/>
-              </w:rPr>
-              <m:t>=1,2,…,k</m:t>
+              <m:t>j=1,2,…,k</m:t>
             </m:r>
           </m:sub>
         </m:sSub>
@@ -937,13 +1003,7 @@
             <w:rPr>
               <w:rFonts w:ascii="Cambria Math" w:hAnsi="Cambria Math"/>
             </w:rPr>
-            <m:t>⟶</m:t>
-          </m:r>
-          <m:r>
-            <w:rPr>
-              <w:rFonts w:ascii="Cambria Math" w:hAnsi="Cambria Math"/>
-            </w:rPr>
-            <m:t>stop iteration</m:t>
+            <m:t>⟶stop iteration</m:t>
           </m:r>
         </m:oMath>
       </m:oMathPara>
@@ -1199,7 +1259,19 @@
         <w:rPr>
           <w:rFonts w:eastAsiaTheme="minorEastAsia"/>
         </w:rPr>
-        <w:t xml:space="preserve"> depending on their distance, can have a large impact on</w:t>
+        <w:t xml:space="preserve"> depending </w:t>
+      </w:r>
+      <w:r>
+        <w:rPr>
+          <w:rFonts w:eastAsiaTheme="minorEastAsia"/>
+        </w:rPr>
+        <w:t xml:space="preserve">upon </w:t>
+      </w:r>
+      <w:r>
+        <w:rPr>
+          <w:rFonts w:eastAsiaTheme="minorEastAsia"/>
+        </w:rPr>
+        <w:t>their distance, can have a large impact on</w:t>
       </w:r>
       <w:r>
         <w:rPr>
@@ -1241,31 +1313,7 @@
         <w:spacing w:after="120"/>
       </w:pPr>
       <w:r>
-        <w:t xml:space="preserve">Mean-shift is also a centroid-based method, but it assigns data points to clusters by shifting them toward the </w:t>
-      </w:r>
-      <w:r>
-        <w:t xml:space="preserve">local </w:t>
-      </w:r>
-      <w:r>
-        <w:t>mode</w:t>
-      </w:r>
-      <w:r>
-        <w:t>s</w:t>
-      </w:r>
-      <w:r>
-        <w:t xml:space="preserve">, defined as the </w:t>
-      </w:r>
-      <w:r>
-        <w:t>maxima of the</w:t>
-      </w:r>
-      <w:r>
-        <w:t xml:space="preserve"> density </w:t>
-      </w:r>
-      <w:r>
-        <w:t>function</w:t>
-      </w:r>
-      <w:r>
-        <w:t>.</w:t>
+        <w:t>Mean-shift is also a centroid-based method, but it assigns data points to clusters by shifting them toward the local modes, defined as the maxima of the density function.</w:t>
       </w:r>
     </w:p>
     <w:p>
@@ -1735,10 +1783,16 @@
         <w:t xml:space="preserve"> the merger of modes</w:t>
       </w:r>
       <w:r>
-        <w:t>. At the extreme, there will be only one peak and all the points will be assigned to the same cluster. On the other hand,</w:t>
-      </w:r>
-      <w:r>
-        <w:t xml:space="preserve"> if </w:t>
+        <w:t xml:space="preserve">. </w:t>
+      </w:r>
+      <w:r>
+        <w:t xml:space="preserve">For an </w:t>
+      </w:r>
+      <w:r>
+        <w:t>extreme</w:t>
+      </w:r>
+      <w:r>
+        <w:t xml:space="preserve">ly large </w:t>
       </w:r>
       <m:oMath>
         <m:r>
@@ -1749,16 +1803,44 @@
         </m:r>
       </m:oMath>
       <w:r>
+        <w:t>, there will be only one peak and all the points will be assigned to the same cluster. On the other hand,</w:t>
+      </w:r>
+      <w:r>
+        <w:t xml:space="preserve"> if </w:t>
+      </w:r>
+      <m:oMath>
+        <m:r>
+          <w:rPr>
+            <w:rFonts w:ascii="Cambria Math" w:hAnsi="Cambria Math"/>
+          </w:rPr>
+          <m:t>h</m:t>
+        </m:r>
+      </m:oMath>
+      <w:r>
         <w:t xml:space="preserve"> is too small, this will generate additional “shallow” modes.</w:t>
       </w:r>
       <w:r>
-        <w:t xml:space="preserve"> At th</w:t>
-      </w:r>
-      <w:r>
-        <w:t xml:space="preserve">is </w:t>
-      </w:r>
-      <w:r>
-        <w:t>extreme, there will be a peak for each point and each point will be assigned its own cluster.</w:t>
+        <w:t xml:space="preserve"> </w:t>
+      </w:r>
+      <w:r>
+        <w:t xml:space="preserve">For an extremely small </w:t>
+      </w:r>
+      <m:oMath>
+        <m:r>
+          <w:rPr>
+            <w:rFonts w:ascii="Cambria Math" w:hAnsi="Cambria Math"/>
+          </w:rPr>
+          <m:t>h</m:t>
+        </m:r>
+      </m:oMath>
+      <w:r>
+        <w:t>, there will be a peak for each point and each point will be assigned</w:t>
+      </w:r>
+      <w:r>
+        <w:t xml:space="preserve"> to</w:t>
+      </w:r>
+      <w:r>
+        <w:t xml:space="preserve"> its own cluster.</w:t>
       </w:r>
     </w:p>
     <w:p>
@@ -1789,7 +1871,13 @@
         <w:t xml:space="preserve"> attempts to assign data points to clusters based upon densities present in the space.</w:t>
       </w:r>
       <w:r>
-        <w:t xml:space="preserve"> Essentially, it assigns points to a cluster if there is a certain minimum number of points present within a distance (usually Euclidian distance). Points that are in low-density regions are marked as outliers or noise.</w:t>
+        <w:t xml:space="preserve"> Essentially, it assigns points to a cluster if there is a certain minimum number of points present within a distance (usually </w:t>
+      </w:r>
+      <w:r>
+        <w:t xml:space="preserve">the </w:t>
+      </w:r>
+      <w:r>
+        <w:t>Euclidian distance). Points that are in low-density regions are marked as outliers or noise.</w:t>
       </w:r>
     </w:p>
     <w:p>
@@ -1851,19 +1939,7 @@
           <w:rPr>
             <w:rFonts w:ascii="Cambria Math" w:eastAsiaTheme="minorEastAsia" w:hAnsi="Cambria Math"/>
           </w:rPr>
-          <m:t>minP</m:t>
-        </m:r>
-        <m:r>
-          <w:rPr>
-            <w:rFonts w:ascii="Cambria Math" w:eastAsiaTheme="minorEastAsia" w:hAnsi="Cambria Math"/>
-          </w:rPr>
-          <m:t>oin</m:t>
-        </m:r>
-        <m:r>
-          <w:rPr>
-            <w:rFonts w:ascii="Cambria Math" w:eastAsiaTheme="minorEastAsia" w:hAnsi="Cambria Math"/>
-          </w:rPr>
-          <m:t>ts</m:t>
+          <m:t>minPoints</m:t>
         </m:r>
       </m:oMath>
       <w:r>
@@ -1943,38 +2019,20 @@
           <w:rPr>
             <w:rFonts w:ascii="Cambria Math" w:eastAsiaTheme="minorEastAsia" w:hAnsi="Cambria Math"/>
           </w:rPr>
-          <m:t>minP</m:t>
-        </m:r>
-        <m:r>
-          <w:rPr>
-            <w:rFonts w:ascii="Cambria Math" w:eastAsiaTheme="minorEastAsia" w:hAnsi="Cambria Math"/>
-          </w:rPr>
-          <m:t>oin</m:t>
-        </m:r>
-        <m:r>
-          <w:rPr>
-            <w:rFonts w:ascii="Cambria Math" w:eastAsiaTheme="minorEastAsia" w:hAnsi="Cambria Math"/>
-          </w:rPr>
-          <m:t>ts</m:t>
+          <m:t>minPoints</m:t>
         </m:r>
       </m:oMath>
       <w:r>
         <w:rPr>
           <w:rFonts w:eastAsiaTheme="minorEastAsia"/>
         </w:rPr>
-        <w:t xml:space="preserve">, append each of these points (that has not been previously assigned to another cluster) to the neighborhood and </w:t>
-      </w:r>
-      <w:r>
-        <w:rPr>
-          <w:rFonts w:eastAsiaTheme="minorEastAsia"/>
-        </w:rPr>
-        <w:t xml:space="preserve">assign to current </w:t>
-      </w:r>
-      <w:r>
-        <w:rPr>
-          <w:rFonts w:eastAsiaTheme="minorEastAsia"/>
-        </w:rPr>
-        <w:t>cluster.</w:t>
+        <w:t>, append each of these points to the neighborhood</w:t>
+      </w:r>
+      <w:r>
+        <w:rPr>
+          <w:rFonts w:eastAsiaTheme="minorEastAsia"/>
+        </w:rPr>
+        <w:t>.</w:t>
       </w:r>
     </w:p>
     <w:p>
@@ -2141,7 +2199,7 @@
         <w:rPr>
           <w:rFonts w:eastAsiaTheme="minorEastAsia"/>
         </w:rPr>
-        <w:t xml:space="preserve"> general, smaller values of </w:t>
+        <w:t xml:space="preserve"> general smaller values of </w:t>
       </w:r>
       <m:oMath>
         <m:r>
@@ -2216,13 +2274,7 @@
             <w:rPr>
               <w:rFonts w:ascii="Cambria Math" w:hAnsi="Cambria Math"/>
             </w:rPr>
-            <m:t>minPoints ≥D+</m:t>
-          </m:r>
-          <m:r>
-            <w:rPr>
-              <w:rFonts w:ascii="Cambria Math" w:hAnsi="Cambria Math"/>
-            </w:rPr>
-            <m:t>1</m:t>
+            <m:t>minPoints ≥D+1</m:t>
           </m:r>
         </m:oMath>
       </m:oMathPara>
@@ -2233,7 +2285,13 @@
         <w:spacing w:after="120"/>
       </w:pPr>
       <w:r>
-        <w:t>Larger values often perform better for larger data sets or for data containing more noise.</w:t>
+        <w:t xml:space="preserve">Larger values often perform better for larger data sets or for data containing </w:t>
+      </w:r>
+      <w:r>
+        <w:t>significant</w:t>
+      </w:r>
+      <w:r>
+        <w:t xml:space="preserve"> noise.</w:t>
       </w:r>
     </w:p>
     <w:p>
@@ -2317,15 +2375,40 @@
         <w:spacing w:after="120"/>
       </w:pPr>
       <w:r>
-        <w:t xml:space="preserve">Another significant advantage is that </w:t>
-      </w:r>
-      <w:r>
-        <w:t xml:space="preserve">DBSCAN </w:t>
-      </w:r>
-      <w:bookmarkStart w:id="0" w:name="_GoBack"/>
-      <w:bookmarkEnd w:id="0"/>
-      <w:r>
-        <w:t>can find arbitrarily sized and arbitrarily shaped clusters, even if a cluster is encompassed, but not density-connected to another.</w:t>
+        <w:t xml:space="preserve">Another significant advantage </w:t>
+      </w:r>
+      <w:r>
+        <w:t xml:space="preserve">of DBSCAN </w:t>
+      </w:r>
+      <w:r>
+        <w:t xml:space="preserve">is that </w:t>
+      </w:r>
+      <w:r>
+        <w:t>it</w:t>
+      </w:r>
+      <w:r>
+        <w:t xml:space="preserve"> can find arbitrarily sized and arbitrarily shaped clusters, even if a cluster is </w:t>
+      </w:r>
+      <w:r>
+        <w:t xml:space="preserve">completely </w:t>
+      </w:r>
+      <w:r>
+        <w:t>encompassed</w:t>
+      </w:r>
+      <w:r>
+        <w:t xml:space="preserve"> by another.</w:t>
+      </w:r>
+      <w:r>
+        <w:t xml:space="preserve"> </w:t>
+      </w:r>
+      <w:r>
+        <w:t>(although it must not be</w:t>
+      </w:r>
+      <w:r>
+        <w:t xml:space="preserve"> density-connected</w:t>
+      </w:r>
+      <w:r>
+        <w:t>)</w:t>
       </w:r>
     </w:p>
     <w:p>

</xml_diff>